<commit_message>
bordel ca marche pas
</commit_message>
<xml_diff>
--- a/Mandat_Daleks.docx
+++ b/Mandat_Daleks.docx
@@ -11,7 +11,6 @@
           <w:szCs w:val="44"/>
         </w:rPr>
       </w:pPr>
-      <w:proofErr w:type="spellStart"/>
       <w:r>
         <w:rPr>
           <w:sz w:val="40"/>
@@ -19,7 +18,13 @@
         </w:rPr>
         <w:t>Daleks</w:t>
       </w:r>
-      <w:proofErr w:type="spellEnd"/>
+      <w:r>
+        <w:rPr>
+          <w:sz w:val="40"/>
+          <w:szCs w:val="40"/>
+        </w:rPr>
+        <w:t>.</w:t>
+      </w:r>
     </w:p>
     <w:p>
       <w:pPr>

</xml_diff>